<commit_message>
Updates the wire gauge required for the project in Lesson 17.
</commit_message>
<xml_diff>
--- a/Lesson 17/DIY Inductor Project.docx
+++ b/Lesson 17/DIY Inductor Project.docx
@@ -320,13 +320,7 @@
             <w:rPr>
               <w:rFonts w:ascii="Cambria Math" w:hAnsi="Cambria Math"/>
             </w:rPr>
-            <m:t>L</m:t>
-          </m:r>
-          <m:r>
-            <w:rPr>
-              <w:rFonts w:ascii="Cambria Math" w:hAnsi="Cambria Math"/>
-            </w:rPr>
-            <m:t>=</m:t>
+            <m:t>L=</m:t>
           </m:r>
           <m:sSub>
             <m:sSubPr>
@@ -450,10 +444,7 @@
         <w:t>r</w:t>
       </w:r>
       <w:r>
-        <w:t xml:space="preserve"> </w:t>
-      </w:r>
-      <w:r>
-        <w:t>is the ratio of the permeability of the ferrite material used as the core to the permeability of air.</w:t>
+        <w:t xml:space="preserve"> is the ratio of the permeability of the ferrite material used as the core to the permeability of air.</w:t>
       </w:r>
     </w:p>
     <w:p>
@@ -761,8 +752,8 @@
         </w:rPr>
         <w:drawing>
           <wp:inline distT="0" distB="0" distL="0" distR="0" wp14:anchorId="0DA02B2B" wp14:editId="08793859">
-            <wp:extent cx="5943600" cy="2013857"/>
-            <wp:effectExtent l="0" t="0" r="0" b="5715"/>
+            <wp:extent cx="5701145" cy="1835728"/>
+            <wp:effectExtent l="0" t="0" r="0" b="0"/>
             <wp:docPr id="13" name="Picture 13"/>
             <wp:cNvGraphicFramePr>
               <a:graphicFrameLocks xmlns:a="http://schemas.openxmlformats.org/drawingml/2006/main" noChangeAspect="1"/>
@@ -782,13 +773,13 @@
                         </a:ext>
                       </a:extLst>
                     </a:blip>
-                    <a:srcRect t="14982" b="15728"/>
+                    <a:srcRect t="2623" b="301"/>
                     <a:stretch/>
                   </pic:blipFill>
                   <pic:spPr bwMode="auto">
                     <a:xfrm>
                       <a:off x="0" y="0"/>
-                      <a:ext cx="5943600" cy="2013857"/>
+                      <a:ext cx="5704114" cy="1836684"/>
                     </a:xfrm>
                     <a:prstGeom prst="rect">
                       <a:avLst/>
@@ -821,7 +812,12 @@
         <w:t>t the moment a battery is attached to a</w:t>
       </w:r>
       <w:r>
-        <w:t>n inductor, the voltage across the inductor is at its largest (equal to the voltage source) and the current going through the circuit is at its minimum (zero).  Therefore, an inductor acts as an open (switch) when it encounters an abrupt change in voltage.</w:t>
+        <w:t>n inductor, the voltage across the inductor is at its largest (equal to the voltage source) and the curren</w:t>
+      </w:r>
+      <w:bookmarkStart w:id="1" w:name="_GoBack"/>
+      <w:bookmarkEnd w:id="1"/>
+      <w:r>
+        <w:t>t going through the circuit is at its minimum (zero).  Therefore, an inductor acts as an open (switch) when it encounters an abrupt change in voltage.</w:t>
       </w:r>
     </w:p>
     <w:p>
@@ -953,6 +949,7 @@
         <w:contextualSpacing w:val="0"/>
       </w:pPr>
       <w:r>
+        <w:lastRenderedPageBreak/>
         <w:t>When charging, the voltage across an</w:t>
       </w:r>
       <w:r>
@@ -1200,10 +1197,7 @@
         <w:t xml:space="preserve"> = 1L/R</w:t>
       </w:r>
       <w:r>
-        <w:t>,</w:t>
-      </w:r>
-      <w:r>
-        <w:t xml:space="preserve"> </w:t>
+        <w:t xml:space="preserve">, </w:t>
       </w:r>
       <w:r>
         <w:t xml:space="preserve">and ~95% </w:t>
@@ -1332,7 +1326,13 @@
         <w:contextualSpacing w:val="0"/>
       </w:pPr>
       <w:r>
-        <w:t>Gauge 22 magnet wire</w:t>
+        <w:t>Gauge 2</w:t>
+      </w:r>
+      <w:r>
+        <w:t>6 or 30</w:t>
+      </w:r>
+      <w:r>
+        <w:t xml:space="preserve"> magnet wire</w:t>
       </w:r>
     </w:p>
     <w:p>
@@ -1486,19 +1486,7 @@
             <w:rPr>
               <w:rFonts w:ascii="Cambria Math" w:hAnsi="Cambria Math"/>
             </w:rPr>
-            <m:t>r</m:t>
-          </m:r>
-          <m:r>
-            <w:rPr>
-              <w:rFonts w:ascii="Cambria Math" w:hAnsi="Cambria Math"/>
-            </w:rPr>
-            <m:t>=__________________</m:t>
-          </m:r>
-          <m:r>
-            <w:rPr>
-              <w:rFonts w:ascii="Cambria Math" w:hAnsi="Cambria Math"/>
-            </w:rPr>
-            <m:t>m</m:t>
+            <m:t>r=__________________m</m:t>
           </m:r>
           <m:r>
             <m:rPr>
@@ -1541,25 +1529,7 @@
             <w:rPr>
               <w:rFonts w:ascii="Cambria Math" w:hAnsi="Cambria Math"/>
             </w:rPr>
-            <m:t>A</m:t>
-          </m:r>
-          <m:r>
-            <w:rPr>
-              <w:rFonts w:ascii="Cambria Math" w:hAnsi="Cambria Math"/>
-            </w:rPr>
-            <m:t>=</m:t>
-          </m:r>
-          <m:r>
-            <w:rPr>
-              <w:rFonts w:ascii="Cambria Math" w:hAnsi="Cambria Math"/>
-            </w:rPr>
-            <m:t>2πr=</m:t>
-          </m:r>
-          <m:r>
-            <w:rPr>
-              <w:rFonts w:ascii="Cambria Math" w:hAnsi="Cambria Math"/>
-            </w:rPr>
-            <m:t>__________________</m:t>
+            <m:t>A=2πr=__________________</m:t>
           </m:r>
           <m:sSup>
             <m:sSupPr>
@@ -1607,7 +1577,19 @@
         <w:contextualSpacing w:val="0"/>
       </w:pPr>
       <w:r>
-        <w:t>Using a piece of an electric tape or Scotch tape, tape one loop of gauge 22 magnetic wire around the tube.  Make sure ~2-3” of wire extends out; this will be one lead of the inductor.</w:t>
+        <w:t>Using a piece of an electric tape or Scotch</w:t>
+      </w:r>
+      <w:r>
+        <w:t xml:space="preserve"> tape, tape one loop of gauge 26</w:t>
+      </w:r>
+      <w:r>
+        <w:t xml:space="preserve"> </w:t>
+      </w:r>
+      <w:r>
+        <w:t>or 30 magnet</w:t>
+      </w:r>
+      <w:r>
+        <w:t xml:space="preserve"> wire around the tube.  Make sure ~2-3” of wire extends out; this will be one lead of the inductor.</w:t>
       </w:r>
       <w:r>
         <w:br/>
@@ -2117,13 +2099,7 @@
             <w:rPr>
               <w:rFonts w:ascii="Cambria Math" w:hAnsi="Cambria Math"/>
             </w:rPr>
-            <m:t>=____________________</m:t>
-          </m:r>
-          <m:r>
-            <w:rPr>
-              <w:rFonts w:ascii="Cambria Math" w:hAnsi="Cambria Math"/>
-            </w:rPr>
-            <m:t>μH</m:t>
+            <m:t>=____________________μH</m:t>
           </m:r>
         </m:oMath>
       </m:oMathPara>
@@ -2180,6 +2156,10 @@
         <w:br/>
       </w:r>
       <w:r>
+        <w:rPr>
+          <w:noProof/>
+          <w:lang w:val="en-US"/>
+        </w:rPr>
         <w:drawing>
           <wp:inline distT="0" distB="0" distL="0" distR="0" wp14:anchorId="6C595583" wp14:editId="3A32754E">
             <wp:extent cx="4332514" cy="2342827"/>
@@ -2242,8 +2222,6 @@
       <w:r>
         <w:t>rator to output a square wave with</w:t>
       </w:r>
-      <w:bookmarkStart w:id="1" w:name="_GoBack"/>
-      <w:bookmarkEnd w:id="1"/>
       <w:r>
         <w:t xml:space="preserve"> </w:t>
       </w:r>
@@ -2393,13 +2371,7 @@
                 <w:rPr>
                   <w:rFonts w:ascii="Cambria Math" w:hAnsi="Cambria Math"/>
                 </w:rPr>
-                <m:t>3R</m:t>
-              </m:r>
-              <m:r>
-                <w:rPr>
-                  <w:rFonts w:ascii="Cambria Math" w:hAnsi="Cambria Math"/>
-                </w:rPr>
-                <m:t>L</m:t>
+                <m:t>3RL</m:t>
               </m:r>
             </m:sub>
           </m:sSub>
@@ -2452,13 +2424,7 @@
           <w:rPr>
             <w:rFonts w:ascii="Cambria Math" w:hAnsi="Cambria Math"/>
           </w:rPr>
-          <m:t>3</m:t>
-        </m:r>
-        <m:r>
-          <w:rPr>
-            <w:rFonts w:ascii="Cambria Math" w:hAnsi="Cambria Math"/>
-          </w:rPr>
-          <m:t>L/R</m:t>
+          <m:t>3L/R</m:t>
         </m:r>
       </m:oMath>
       <w:r>
@@ -2482,13 +2448,7 @@
             <w:rPr>
               <w:rFonts w:ascii="Cambria Math" w:hAnsi="Cambria Math"/>
             </w:rPr>
-            <m:t>L</m:t>
-          </m:r>
-          <m:r>
-            <w:rPr>
-              <w:rFonts w:ascii="Cambria Math" w:hAnsi="Cambria Math"/>
-            </w:rPr>
-            <m:t>=</m:t>
+            <m:t>L=</m:t>
           </m:r>
           <m:f>
             <m:fPr>
@@ -2514,13 +2474,7 @@
                     <w:rPr>
                       <w:rFonts w:ascii="Cambria Math" w:hAnsi="Cambria Math"/>
                     </w:rPr>
-                    <m:t>R∙</m:t>
-                  </m:r>
-                  <m:r>
-                    <w:rPr>
-                      <w:rFonts w:ascii="Cambria Math" w:hAnsi="Cambria Math"/>
-                    </w:rPr>
-                    <m:t>t</m:t>
+                    <m:t>R∙t</m:t>
                   </m:r>
                 </m:e>
                 <m:sub>
@@ -2528,13 +2482,7 @@
                     <w:rPr>
                       <w:rFonts w:ascii="Cambria Math" w:hAnsi="Cambria Math"/>
                     </w:rPr>
-                    <m:t>3R</m:t>
-                  </m:r>
-                  <m:r>
-                    <w:rPr>
-                      <w:rFonts w:ascii="Cambria Math" w:hAnsi="Cambria Math"/>
-                    </w:rPr>
-                    <m:t>L</m:t>
+                    <m:t>3RL</m:t>
                   </m:r>
                 </m:sub>
               </m:sSub>
@@ -2552,13 +2500,7 @@
             <w:rPr>
               <w:rFonts w:ascii="Cambria Math" w:hAnsi="Cambria Math"/>
             </w:rPr>
-            <m:t>=___________________</m:t>
-          </m:r>
-          <m:r>
-            <w:rPr>
-              <w:rFonts w:ascii="Cambria Math" w:hAnsi="Cambria Math"/>
-            </w:rPr>
-            <m:t>μH</m:t>
+            <m:t>=___________________μH</m:t>
           </m:r>
           <m:r>
             <m:rPr>
@@ -2681,7 +2623,7 @@
           <w:rPr>
             <w:noProof/>
           </w:rPr>
-          <w:t>6</w:t>
+          <w:t>2</w:t>
         </w:r>
         <w:r>
           <w:rPr>
@@ -5361,522 +5303,6 @@
 </w:styles>
 </file>
 
-<file path=word/glossary/document.xml><?xml version="1.0" encoding="utf-8"?>
-<w:glossaryDocument xmlns:wpc="http://schemas.microsoft.com/office/word/2010/wordprocessingCanvas" xmlns:mc="http://schemas.openxmlformats.org/markup-compatibility/2006" xmlns:o="urn:schemas-microsoft-com:office:office" xmlns:r="http://schemas.openxmlformats.org/officeDocument/2006/relationships" xmlns:m="http://schemas.openxmlformats.org/officeDocument/2006/math" xmlns:v="urn:schemas-microsoft-com:vml" xmlns:wp14="http://schemas.microsoft.com/office/word/2010/wordprocessingDrawing" xmlns:wp="http://schemas.openxmlformats.org/drawingml/2006/wordprocessingDrawing" xmlns:w10="urn:schemas-microsoft-com:office:word" xmlns:w="http://schemas.openxmlformats.org/wordprocessingml/2006/main" xmlns:w14="http://schemas.microsoft.com/office/word/2010/wordml" xmlns:wpg="http://schemas.microsoft.com/office/word/2010/wordprocessingGroup" xmlns:wpi="http://schemas.microsoft.com/office/word/2010/wordprocessingInk" xmlns:wne="http://schemas.microsoft.com/office/word/2006/wordml" xmlns:wps="http://schemas.microsoft.com/office/word/2010/wordprocessingShape" mc:Ignorable="w14 wp14"/>
-</file>
-
-<file path=word/glossary/fontTable.xml><?xml version="1.0" encoding="utf-8"?>
-<w:fonts xmlns:mc="http://schemas.openxmlformats.org/markup-compatibility/2006" xmlns:r="http://schemas.openxmlformats.org/officeDocument/2006/relationships" xmlns:w="http://schemas.openxmlformats.org/wordprocessingml/2006/main" xmlns:w14="http://schemas.microsoft.com/office/word/2010/wordml" mc:Ignorable="w14">
-  <w:font w:name="Times New Roman">
-    <w:panose1 w:val="02020603050405020304"/>
-    <w:charset w:val="00"/>
-    <w:family w:val="roman"/>
-    <w:pitch w:val="variable"/>
-    <w:sig w:usb0="E0002EFF" w:usb1="C000785B" w:usb2="00000009" w:usb3="00000000" w:csb0="000001FF" w:csb1="00000000"/>
-  </w:font>
-  <w:font w:name="Symbol">
-    <w:panose1 w:val="05050102010706020507"/>
-    <w:charset w:val="02"/>
-    <w:family w:val="roman"/>
-    <w:pitch w:val="variable"/>
-    <w:sig w:usb0="00000000" w:usb1="10000000" w:usb2="00000000" w:usb3="00000000" w:csb0="80000000" w:csb1="00000000"/>
-  </w:font>
-  <w:font w:name="Courier New">
-    <w:panose1 w:val="02070309020205020404"/>
-    <w:charset w:val="00"/>
-    <w:family w:val="modern"/>
-    <w:pitch w:val="fixed"/>
-    <w:sig w:usb0="E0002EFF" w:usb1="C0007843" w:usb2="00000009" w:usb3="00000000" w:csb0="000001FF" w:csb1="00000000"/>
-  </w:font>
-  <w:font w:name="Wingdings">
-    <w:panose1 w:val="05000000000000000000"/>
-    <w:charset w:val="02"/>
-    <w:family w:val="auto"/>
-    <w:pitch w:val="variable"/>
-    <w:sig w:usb0="00000000" w:usb1="10000000" w:usb2="00000000" w:usb3="00000000" w:csb0="80000000" w:csb1="00000000"/>
-  </w:font>
-  <w:font w:name="Arial">
-    <w:panose1 w:val="020B0604020202020204"/>
-    <w:charset w:val="00"/>
-    <w:family w:val="swiss"/>
-    <w:pitch w:val="variable"/>
-    <w:sig w:usb0="E0002EFF" w:usb1="C000785B" w:usb2="00000009" w:usb3="00000000" w:csb0="000001FF" w:csb1="00000000"/>
-  </w:font>
-  <w:font w:name="Segoe UI">
-    <w:panose1 w:val="020B0502040204020203"/>
-    <w:charset w:val="00"/>
-    <w:family w:val="swiss"/>
-    <w:pitch w:val="variable"/>
-    <w:sig w:usb0="E4002EFF" w:usb1="C000E47F" w:usb2="00000009" w:usb3="00000000" w:csb0="000001FF" w:csb1="00000000"/>
-  </w:font>
-  <w:font w:name="Cambria Math">
-    <w:panose1 w:val="02040503050406030204"/>
-    <w:charset w:val="00"/>
-    <w:family w:val="roman"/>
-    <w:pitch w:val="variable"/>
-    <w:sig w:usb0="E00006FF" w:usb1="420024FF" w:usb2="02000000" w:usb3="00000000" w:csb0="0000019F" w:csb1="00000000"/>
-  </w:font>
-  <w:font w:name="Calibri">
-    <w:panose1 w:val="020F0502020204030204"/>
-    <w:charset w:val="00"/>
-    <w:family w:val="swiss"/>
-    <w:pitch w:val="variable"/>
-    <w:sig w:usb0="E0002EFF" w:usb1="C000247B" w:usb2="00000009" w:usb3="00000000" w:csb0="000001FF" w:csb1="00000000"/>
-  </w:font>
-  <w:font w:name="Cambria">
-    <w:panose1 w:val="02040503050406030204"/>
-    <w:charset w:val="00"/>
-    <w:family w:val="roman"/>
-    <w:pitch w:val="variable"/>
-    <w:sig w:usb0="E00006FF" w:usb1="420024FF" w:usb2="02000000" w:usb3="00000000" w:csb0="0000019F" w:csb1="00000000"/>
-  </w:font>
-</w:fonts>
-</file>
-
-<file path=word/glossary/settings.xml><?xml version="1.0" encoding="utf-8"?>
-<w:settings xmlns:mc="http://schemas.openxmlformats.org/markup-compatibility/2006" xmlns:o="urn:schemas-microsoft-com:office:office" xmlns:r="http://schemas.openxmlformats.org/officeDocument/2006/relationships" xmlns:m="http://schemas.openxmlformats.org/officeDocument/2006/math" xmlns:v="urn:schemas-microsoft-com:vml" xmlns:w10="urn:schemas-microsoft-com:office:word" xmlns:w="http://schemas.openxmlformats.org/wordprocessingml/2006/main" xmlns:w14="http://schemas.microsoft.com/office/word/2010/wordml" xmlns:sl="http://schemas.openxmlformats.org/schemaLibrary/2006/main" mc:Ignorable="w14">
-  <w:view w:val="normal"/>
-  <w:defaultTabStop w:val="720"/>
-  <w:characterSpacingControl w:val="doNotCompress"/>
-  <w:compat>
-    <w:useFELayout/>
-    <w:compatSetting w:name="compatibilityMode" w:uri="http://schemas.microsoft.com/office/word" w:val="14"/>
-    <w:compatSetting w:name="overrideTableStyleFontSizeAndJustification" w:uri="http://schemas.microsoft.com/office/word" w:val="1"/>
-    <w:compatSetting w:name="enableOpenTypeFeatures" w:uri="http://schemas.microsoft.com/office/word" w:val="1"/>
-    <w:compatSetting w:name="doNotFlipMirrorIndents" w:uri="http://schemas.microsoft.com/office/word" w:val="1"/>
-  </w:compat>
-  <w:rsids>
-    <w:rsidRoot w:val="00E8375D"/>
-    <w:rsid w:val="00461745"/>
-    <w:rsid w:val="00E8375D"/>
-  </w:rsids>
-  <m:mathPr>
-    <m:mathFont m:val="Cambria Math"/>
-    <m:brkBin m:val="before"/>
-    <m:brkBinSub m:val="--"/>
-    <m:smallFrac m:val="0"/>
-    <m:dispDef/>
-    <m:lMargin m:val="0"/>
-    <m:rMargin m:val="0"/>
-    <m:defJc m:val="centerGroup"/>
-    <m:wrapIndent m:val="1440"/>
-    <m:intLim m:val="subSup"/>
-    <m:naryLim m:val="undOvr"/>
-  </m:mathPr>
-  <w:themeFontLang w:val="en-US" w:bidi="ar-SA"/>
-  <w:clrSchemeMapping w:bg1="light1" w:t1="dark1" w:bg2="light2" w:t2="dark2" w:accent1="accent1" w:accent2="accent2" w:accent3="accent3" w:accent4="accent4" w:accent5="accent5" w:accent6="accent6" w:hyperlink="hyperlink" w:followedHyperlink="followedHyperlink"/>
-  <w:decimalSymbol w:val="."/>
-  <w:listSeparator w:val=","/>
-</w:settings>
-</file>
-
-<file path=word/glossary/styles.xml><?xml version="1.0" encoding="utf-8"?>
-<w:styles xmlns:mc="http://schemas.openxmlformats.org/markup-compatibility/2006" xmlns:r="http://schemas.openxmlformats.org/officeDocument/2006/relationships" xmlns:w="http://schemas.openxmlformats.org/wordprocessingml/2006/main" xmlns:w14="http://schemas.microsoft.com/office/word/2010/wordml" mc:Ignorable="w14">
-  <w:docDefaults>
-    <w:rPrDefault>
-      <w:rPr>
-        <w:rFonts w:asciiTheme="minorHAnsi" w:eastAsiaTheme="minorEastAsia" w:hAnsiTheme="minorHAnsi" w:cstheme="minorBidi"/>
-        <w:sz w:val="22"/>
-        <w:szCs w:val="22"/>
-        <w:lang w:val="en-US" w:eastAsia="en-US" w:bidi="ar-SA"/>
-      </w:rPr>
-    </w:rPrDefault>
-    <w:pPrDefault>
-      <w:pPr>
-        <w:spacing w:after="200" w:line="276" w:lineRule="auto"/>
-      </w:pPr>
-    </w:pPrDefault>
-  </w:docDefaults>
-  <w:latentStyles w:defLockedState="0" w:defUIPriority="99" w:defSemiHidden="1" w:defUnhideWhenUsed="1" w:defQFormat="0" w:count="267">
-    <w:lsdException w:name="Normal" w:semiHidden="0" w:uiPriority="0" w:unhideWhenUsed="0" w:qFormat="1"/>
-    <w:lsdException w:name="heading 1" w:semiHidden="0" w:uiPriority="9" w:unhideWhenUsed="0" w:qFormat="1"/>
-    <w:lsdException w:name="heading 2" w:uiPriority="9" w:qFormat="1"/>
-    <w:lsdException w:name="heading 3" w:uiPriority="9" w:qFormat="1"/>
-    <w:lsdException w:name="heading 4" w:uiPriority="9" w:qFormat="1"/>
-    <w:lsdException w:name="heading 5" w:uiPriority="9" w:qFormat="1"/>
-    <w:lsdException w:name="heading 6" w:uiPriority="9" w:qFormat="1"/>
-    <w:lsdException w:name="heading 7" w:uiPriority="9" w:qFormat="1"/>
-    <w:lsdException w:name="heading 8" w:uiPriority="9" w:qFormat="1"/>
-    <w:lsdException w:name="heading 9" w:uiPriority="9" w:qFormat="1"/>
-    <w:lsdException w:name="toc 1" w:uiPriority="39"/>
-    <w:lsdException w:name="toc 2" w:uiPriority="39"/>
-    <w:lsdException w:name="toc 3" w:uiPriority="39"/>
-    <w:lsdException w:name="toc 4" w:uiPriority="39"/>
-    <w:lsdException w:name="toc 5" w:uiPriority="39"/>
-    <w:lsdException w:name="toc 6" w:uiPriority="39"/>
-    <w:lsdException w:name="toc 7" w:uiPriority="39"/>
-    <w:lsdException w:name="toc 8" w:uiPriority="39"/>
-    <w:lsdException w:name="toc 9" w:uiPriority="39"/>
-    <w:lsdException w:name="caption" w:uiPriority="35" w:qFormat="1"/>
-    <w:lsdException w:name="Title" w:semiHidden="0" w:uiPriority="10" w:unhideWhenUsed="0" w:qFormat="1"/>
-    <w:lsdException w:name="Default Paragraph Font" w:uiPriority="1"/>
-    <w:lsdException w:name="Subtitle" w:semiHidden="0" w:uiPriority="11" w:unhideWhenUsed="0" w:qFormat="1"/>
-    <w:lsdException w:name="Strong" w:semiHidden="0" w:uiPriority="22" w:unhideWhenUsed="0" w:qFormat="1"/>
-    <w:lsdException w:name="Emphasis" w:semiHidden="0" w:uiPriority="20" w:unhideWhenUsed="0" w:qFormat="1"/>
-    <w:lsdException w:name="Table Grid" w:semiHidden="0" w:uiPriority="59" w:unhideWhenUsed="0"/>
-    <w:lsdException w:name="Placeholder Text" w:unhideWhenUsed="0"/>
-    <w:lsdException w:name="No Spacing" w:semiHidden="0" w:uiPriority="1" w:unhideWhenUsed="0" w:qFormat="1"/>
-    <w:lsdException w:name="Light Shading" w:semiHidden="0" w:uiPriority="60" w:unhideWhenUsed="0"/>
-    <w:lsdException w:name="Light List" w:semiHidden="0" w:uiPriority="61" w:unhideWhenUsed="0"/>
-    <w:lsdException w:name="Light Grid" w:semiHidden="0" w:uiPriority="62" w:unhideWhenUsed="0"/>
-    <w:lsdException w:name="Medium Shading 1" w:semiHidden="0" w:uiPriority="63" w:unhideWhenUsed="0"/>
-    <w:lsdException w:name="Medium Shading 2" w:semiHidden="0" w:uiPriority="64" w:unhideWhenUsed="0"/>
-    <w:lsdException w:name="Medium List 1" w:semiHidden="0" w:uiPriority="65" w:unhideWhenUsed="0"/>
-    <w:lsdException w:name="Medium List 2" w:semiHidden="0" w:uiPriority="66" w:unhideWhenUsed="0"/>
-    <w:lsdException w:name="Medium Grid 1" w:semiHidden="0" w:uiPriority="67" w:unhideWhenUsed="0"/>
-    <w:lsdException w:name="Medium Grid 2" w:semiHidden="0" w:uiPriority="68" w:unhideWhenUsed="0"/>
-    <w:lsdException w:name="Medium Grid 3" w:semiHidden="0" w:uiPriority="69" w:unhideWhenUsed="0"/>
-    <w:lsdException w:name="Dark List" w:semiHidden="0" w:uiPriority="70" w:unhideWhenUsed="0"/>
-    <w:lsdException w:name="Colorful Shading" w:semiHidden="0" w:uiPriority="71" w:unhideWhenUsed="0"/>
-    <w:lsdException w:name="Colorful List" w:semiHidden="0" w:uiPriority="72" w:unhideWhenUsed="0"/>
-    <w:lsdException w:name="Colorful Grid" w:semiHidden="0" w:uiPriority="73" w:unhideWhenUsed="0"/>
-    <w:lsdException w:name="Light Shading Accent 1" w:semiHidden="0" w:uiPriority="60" w:unhideWhenUsed="0"/>
-    <w:lsdException w:name="Light List Accent 1" w:semiHidden="0" w:uiPriority="61" w:unhideWhenUsed="0"/>
-    <w:lsdException w:name="Light Grid Accent 1" w:semiHidden="0" w:uiPriority="62" w:unhideWhenUsed="0"/>
-    <w:lsdException w:name="Medium Shading 1 Accent 1" w:semiHidden="0" w:uiPriority="63" w:unhideWhenUsed="0"/>
-    <w:lsdException w:name="Medium Shading 2 Accent 1" w:semiHidden="0" w:uiPriority="64" w:unhideWhenUsed="0"/>
-    <w:lsdException w:name="Medium List 1 Accent 1" w:semiHidden="0" w:uiPriority="65" w:unhideWhenUsed="0"/>
-    <w:lsdException w:name="Revision" w:unhideWhenUsed="0"/>
-    <w:lsdException w:name="List Paragraph" w:semiHidden="0" w:uiPriority="34" w:unhideWhenUsed="0" w:qFormat="1"/>
-    <w:lsdException w:name="Quote" w:semiHidden="0" w:uiPriority="29" w:unhideWhenUsed="0" w:qFormat="1"/>
-    <w:lsdException w:name="Intense Quote" w:semiHidden="0" w:uiPriority="30" w:unhideWhenUsed="0" w:qFormat="1"/>
-    <w:lsdException w:name="Medium List 2 Accent 1" w:semiHidden="0" w:uiPriority="66" w:unhideWhenUsed="0"/>
-    <w:lsdException w:name="Medium Grid 1 Accent 1" w:semiHidden="0" w:uiPriority="67" w:unhideWhenUsed="0"/>
-    <w:lsdException w:name="Medium Grid 2 Accent 1" w:semiHidden="0" w:uiPriority="68" w:unhideWhenUsed="0"/>
-    <w:lsdException w:name="Medium Grid 3 Accent 1" w:semiHidden="0" w:uiPriority="69" w:unhideWhenUsed="0"/>
-    <w:lsdException w:name="Dark List Accent 1" w:semiHidden="0" w:uiPriority="70" w:unhideWhenUsed="0"/>
-    <w:lsdException w:name="Colorful Shading Accent 1" w:semiHidden="0" w:uiPriority="71" w:unhideWhenUsed="0"/>
-    <w:lsdException w:name="Colorful List Accent 1" w:semiHidden="0" w:uiPriority="72" w:unhideWhenUsed="0"/>
-    <w:lsdException w:name="Colorful Grid Accent 1" w:semiHidden="0" w:uiPriority="73" w:unhideWhenUsed="0"/>
-    <w:lsdException w:name="Light Shading Accent 2" w:semiHidden="0" w:uiPriority="60" w:unhideWhenUsed="0"/>
-    <w:lsdException w:name="Light List Accent 2" w:semiHidden="0" w:uiPriority="61" w:unhideWhenUsed="0"/>
-    <w:lsdException w:name="Light Grid Accent 2" w:semiHidden="0" w:uiPriority="62" w:unhideWhenUsed="0"/>
-    <w:lsdException w:name="Medium Shading 1 Accent 2" w:semiHidden="0" w:uiPriority="63" w:unhideWhenUsed="0"/>
-    <w:lsdException w:name="Medium Shading 2 Accent 2" w:semiHidden="0" w:uiPriority="64" w:unhideWhenUsed="0"/>
-    <w:lsdException w:name="Medium List 1 Accent 2" w:semiHidden="0" w:uiPriority="65" w:unhideWhenUsed="0"/>
-    <w:lsdException w:name="Medium List 2 Accent 2" w:semiHidden="0" w:uiPriority="66" w:unhideWhenUsed="0"/>
-    <w:lsdException w:name="Medium Grid 1 Accent 2" w:semiHidden="0" w:uiPriority="67" w:unhideWhenUsed="0"/>
-    <w:lsdException w:name="Medium Grid 2 Accent 2" w:semiHidden="0" w:uiPriority="68" w:unhideWhenUsed="0"/>
-    <w:lsdException w:name="Medium Grid 3 Accent 2" w:semiHidden="0" w:uiPriority="69" w:unhideWhenUsed="0"/>
-    <w:lsdException w:name="Dark List Accent 2" w:semiHidden="0" w:uiPriority="70" w:unhideWhenUsed="0"/>
-    <w:lsdException w:name="Colorful Shading Accent 2" w:semiHidden="0" w:uiPriority="71" w:unhideWhenUsed="0"/>
-    <w:lsdException w:name="Colorful List Accent 2" w:semiHidden="0" w:uiPriority="72" w:unhideWhenUsed="0"/>
-    <w:lsdException w:name="Colorful Grid Accent 2" w:semiHidden="0" w:uiPriority="73" w:unhideWhenUsed="0"/>
-    <w:lsdException w:name="Light Shading Accent 3" w:semiHidden="0" w:uiPriority="60" w:unhideWhenUsed="0"/>
-    <w:lsdException w:name="Light List Accent 3" w:semiHidden="0" w:uiPriority="61" w:unhideWhenUsed="0"/>
-    <w:lsdException w:name="Light Grid Accent 3" w:semiHidden="0" w:uiPriority="62" w:unhideWhenUsed="0"/>
-    <w:lsdException w:name="Medium Shading 1 Accent 3" w:semiHidden="0" w:uiPriority="63" w:unhideWhenUsed="0"/>
-    <w:lsdException w:name="Medium Shading 2 Accent 3" w:semiHidden="0" w:uiPriority="64" w:unhideWhenUsed="0"/>
-    <w:lsdException w:name="Medium List 1 Accent 3" w:semiHidden="0" w:uiPriority="65" w:unhideWhenUsed="0"/>
-    <w:lsdException w:name="Medium List 2 Accent 3" w:semiHidden="0" w:uiPriority="66" w:unhideWhenUsed="0"/>
-    <w:lsdException w:name="Medium Grid 1 Accent 3" w:semiHidden="0" w:uiPriority="67" w:unhideWhenUsed="0"/>
-    <w:lsdException w:name="Medium Grid 2 Accent 3" w:semiHidden="0" w:uiPriority="68" w:unhideWhenUsed="0"/>
-    <w:lsdException w:name="Medium Grid 3 Accent 3" w:semiHidden="0" w:uiPriority="69" w:unhideWhenUsed="0"/>
-    <w:lsdException w:name="Dark List Accent 3" w:semiHidden="0" w:uiPriority="70" w:unhideWhenUsed="0"/>
-    <w:lsdException w:name="Colorful Shading Accent 3" w:semiHidden="0" w:uiPriority="71" w:unhideWhenUsed="0"/>
-    <w:lsdException w:name="Colorful List Accent 3" w:semiHidden="0" w:uiPriority="72" w:unhideWhenUsed="0"/>
-    <w:lsdException w:name="Colorful Grid Accent 3" w:semiHidden="0" w:uiPriority="73" w:unhideWhenUsed="0"/>
-    <w:lsdException w:name="Light Shading Accent 4" w:semiHidden="0" w:uiPriority="60" w:unhideWhenUsed="0"/>
-    <w:lsdException w:name="Light List Accent 4" w:semiHidden="0" w:uiPriority="61" w:unhideWhenUsed="0"/>
-    <w:lsdException w:name="Light Grid Accent 4" w:semiHidden="0" w:uiPriority="62" w:unhideWhenUsed="0"/>
-    <w:lsdException w:name="Medium Shading 1 Accent 4" w:semiHidden="0" w:uiPriority="63" w:unhideWhenUsed="0"/>
-    <w:lsdException w:name="Medium Shading 2 Accent 4" w:semiHidden="0" w:uiPriority="64" w:unhideWhenUsed="0"/>
-    <w:lsdException w:name="Medium List 1 Accent 4" w:semiHidden="0" w:uiPriority="65" w:unhideWhenUsed="0"/>
-    <w:lsdException w:name="Medium List 2 Accent 4" w:semiHidden="0" w:uiPriority="66" w:unhideWhenUsed="0"/>
-    <w:lsdException w:name="Medium Grid 1 Accent 4" w:semiHidden="0" w:uiPriority="67" w:unhideWhenUsed="0"/>
-    <w:lsdException w:name="Medium Grid 2 Accent 4" w:semiHidden="0" w:uiPriority="68" w:unhideWhenUsed="0"/>
-    <w:lsdException w:name="Medium Grid 3 Accent 4" w:semiHidden="0" w:uiPriority="69" w:unhideWhenUsed="0"/>
-    <w:lsdException w:name="Dark List Accent 4" w:semiHidden="0" w:uiPriority="70" w:unhideWhenUsed="0"/>
-    <w:lsdException w:name="Colorful Shading Accent 4" w:semiHidden="0" w:uiPriority="71" w:unhideWhenUsed="0"/>
-    <w:lsdException w:name="Colorful List Accent 4" w:semiHidden="0" w:uiPriority="72" w:unhideWhenUsed="0"/>
-    <w:lsdException w:name="Colorful Grid Accent 4" w:semiHidden="0" w:uiPriority="73" w:unhideWhenUsed="0"/>
-    <w:lsdException w:name="Light Shading Accent 5" w:semiHidden="0" w:uiPriority="60" w:unhideWhenUsed="0"/>
-    <w:lsdException w:name="Light List Accent 5" w:semiHidden="0" w:uiPriority="61" w:unhideWhenUsed="0"/>
-    <w:lsdException w:name="Light Grid Accent 5" w:semiHidden="0" w:uiPriority="62" w:unhideWhenUsed="0"/>
-    <w:lsdException w:name="Medium Shading 1 Accent 5" w:semiHidden="0" w:uiPriority="63" w:unhideWhenUsed="0"/>
-    <w:lsdException w:name="Medium Shading 2 Accent 5" w:semiHidden="0" w:uiPriority="64" w:unhideWhenUsed="0"/>
-    <w:lsdException w:name="Medium List 1 Accent 5" w:semiHidden="0" w:uiPriority="65" w:unhideWhenUsed="0"/>
-    <w:lsdException w:name="Medium List 2 Accent 5" w:semiHidden="0" w:uiPriority="66" w:unhideWhenUsed="0"/>
-    <w:lsdException w:name="Medium Grid 1 Accent 5" w:semiHidden="0" w:uiPriority="67" w:unhideWhenUsed="0"/>
-    <w:lsdException w:name="Medium Grid 2 Accent 5" w:semiHidden="0" w:uiPriority="68" w:unhideWhenUsed="0"/>
-    <w:lsdException w:name="Medium Grid 3 Accent 5" w:semiHidden="0" w:uiPriority="69" w:unhideWhenUsed="0"/>
-    <w:lsdException w:name="Dark List Accent 5" w:semiHidden="0" w:uiPriority="70" w:unhideWhenUsed="0"/>
-    <w:lsdException w:name="Colorful Shading Accent 5" w:semiHidden="0" w:uiPriority="71" w:unhideWhenUsed="0"/>
-    <w:lsdException w:name="Colorful List Accent 5" w:semiHidden="0" w:uiPriority="72" w:unhideWhenUsed="0"/>
-    <w:lsdException w:name="Colorful Grid Accent 5" w:semiHidden="0" w:uiPriority="73" w:unhideWhenUsed="0"/>
-    <w:lsdException w:name="Light Shading Accent 6" w:semiHidden="0" w:uiPriority="60" w:unhideWhenUsed="0"/>
-    <w:lsdException w:name="Light List Accent 6" w:semiHidden="0" w:uiPriority="61" w:unhideWhenUsed="0"/>
-    <w:lsdException w:name="Light Grid Accent 6" w:semiHidden="0" w:uiPriority="62" w:unhideWhenUsed="0"/>
-    <w:lsdException w:name="Medium Shading 1 Accent 6" w:semiHidden="0" w:uiPriority="63" w:unhideWhenUsed="0"/>
-    <w:lsdException w:name="Medium Shading 2 Accent 6" w:semiHidden="0" w:uiPriority="64" w:unhideWhenUsed="0"/>
-    <w:lsdException w:name="Medium List 1 Accent 6" w:semiHidden="0" w:uiPriority="65" w:unhideWhenUsed="0"/>
-    <w:lsdException w:name="Medium List 2 Accent 6" w:semiHidden="0" w:uiPriority="66" w:unhideWhenUsed="0"/>
-    <w:lsdException w:name="Medium Grid 1 Accent 6" w:semiHidden="0" w:uiPriority="67" w:unhideWhenUsed="0"/>
-    <w:lsdException w:name="Medium Grid 2 Accent 6" w:semiHidden="0" w:uiPriority="68" w:unhideWhenUsed="0"/>
-    <w:lsdException w:name="Medium Grid 3 Accent 6" w:semiHidden="0" w:uiPriority="69" w:unhideWhenUsed="0"/>
-    <w:lsdException w:name="Dark List Accent 6" w:semiHidden="0" w:uiPriority="70" w:unhideWhenUsed="0"/>
-    <w:lsdException w:name="Colorful Shading Accent 6" w:semiHidden="0" w:uiPriority="71" w:unhideWhenUsed="0"/>
-    <w:lsdException w:name="Colorful List Accent 6" w:semiHidden="0" w:uiPriority="72" w:unhideWhenUsed="0"/>
-    <w:lsdException w:name="Colorful Grid Accent 6" w:semiHidden="0" w:uiPriority="73" w:unhideWhenUsed="0"/>
-    <w:lsdException w:name="Subtle Emphasis" w:semiHidden="0" w:uiPriority="19" w:unhideWhenUsed="0" w:qFormat="1"/>
-    <w:lsdException w:name="Intense Emphasis" w:semiHidden="0" w:uiPriority="21" w:unhideWhenUsed="0" w:qFormat="1"/>
-    <w:lsdException w:name="Subtle Reference" w:semiHidden="0" w:uiPriority="31" w:unhideWhenUsed="0" w:qFormat="1"/>
-    <w:lsdException w:name="Intense Reference" w:semiHidden="0" w:uiPriority="32" w:unhideWhenUsed="0" w:qFormat="1"/>
-    <w:lsdException w:name="Book Title" w:semiHidden="0" w:uiPriority="33" w:unhideWhenUsed="0" w:qFormat="1"/>
-    <w:lsdException w:name="Bibliography" w:uiPriority="37"/>
-    <w:lsdException w:name="TOC Heading" w:uiPriority="39" w:qFormat="1"/>
-  </w:latentStyles>
-  <w:style w:type="paragraph" w:default="1" w:styleId="Normal">
-    <w:name w:val="Normal"/>
-    <w:qFormat/>
-  </w:style>
-  <w:style w:type="character" w:default="1" w:styleId="DefaultParagraphFont">
-    <w:name w:val="Default Paragraph Font"/>
-    <w:uiPriority w:val="1"/>
-    <w:semiHidden/>
-    <w:unhideWhenUsed/>
-  </w:style>
-  <w:style w:type="table" w:default="1" w:styleId="TableNormal">
-    <w:name w:val="Normal Table"/>
-    <w:uiPriority w:val="99"/>
-    <w:semiHidden/>
-    <w:unhideWhenUsed/>
-    <w:tblPr>
-      <w:tblInd w:w="0" w:type="dxa"/>
-      <w:tblCellMar>
-        <w:top w:w="0" w:type="dxa"/>
-        <w:left w:w="108" w:type="dxa"/>
-        <w:bottom w:w="0" w:type="dxa"/>
-        <w:right w:w="108" w:type="dxa"/>
-      </w:tblCellMar>
-    </w:tblPr>
-  </w:style>
-  <w:style w:type="numbering" w:default="1" w:styleId="NoList">
-    <w:name w:val="No List"/>
-    <w:uiPriority w:val="99"/>
-    <w:semiHidden/>
-    <w:unhideWhenUsed/>
-  </w:style>
-  <w:style w:type="character" w:styleId="PlaceholderText">
-    <w:name w:val="Placeholder Text"/>
-    <w:basedOn w:val="DefaultParagraphFont"/>
-    <w:uiPriority w:val="99"/>
-    <w:semiHidden/>
-    <w:rsid w:val="00E8375D"/>
-    <w:rPr>
-      <w:color w:val="808080"/>
-    </w:rPr>
-  </w:style>
-</w:styles>
-</file>
-
-<file path=word/glossary/stylesWithEffects.xml><?xml version="1.0" encoding="utf-8"?>
-<w:styles xmlns:wpc="http://schemas.microsoft.com/office/word/2010/wordprocessingCanvas" xmlns:mc="http://schemas.openxmlformats.org/markup-compatibility/2006" xmlns:o="urn:schemas-microsoft-com:office:office" xmlns:r="http://schemas.openxmlformats.org/officeDocument/2006/relationships" xmlns:m="http://schemas.openxmlformats.org/officeDocument/2006/math" xmlns:v="urn:schemas-microsoft-com:vml" xmlns:wp14="http://schemas.microsoft.com/office/word/2010/wordprocessingDrawing" xmlns:wp="http://schemas.openxmlformats.org/drawingml/2006/wordprocessingDrawing" xmlns:w10="urn:schemas-microsoft-com:office:word" xmlns:w="http://schemas.openxmlformats.org/wordprocessingml/2006/main" xmlns:w14="http://schemas.microsoft.com/office/word/2010/wordml" xmlns:wpg="http://schemas.microsoft.com/office/word/2010/wordprocessingGroup" xmlns:wpi="http://schemas.microsoft.com/office/word/2010/wordprocessingInk" xmlns:wne="http://schemas.microsoft.com/office/word/2006/wordml" xmlns:wps="http://schemas.microsoft.com/office/word/2010/wordprocessingShape" mc:Ignorable="w14 wp14">
-  <w:docDefaults>
-    <w:rPrDefault>
-      <w:rPr>
-        <w:rFonts w:asciiTheme="minorHAnsi" w:eastAsiaTheme="minorEastAsia" w:hAnsiTheme="minorHAnsi" w:cstheme="minorBidi"/>
-        <w:sz w:val="22"/>
-        <w:szCs w:val="22"/>
-        <w:lang w:val="en-US" w:eastAsia="en-US" w:bidi="ar-SA"/>
-      </w:rPr>
-    </w:rPrDefault>
-    <w:pPrDefault>
-      <w:pPr>
-        <w:spacing w:after="200" w:line="276" w:lineRule="auto"/>
-      </w:pPr>
-    </w:pPrDefault>
-  </w:docDefaults>
-  <w:latentStyles w:defLockedState="0" w:defUIPriority="99" w:defSemiHidden="1" w:defUnhideWhenUsed="1" w:defQFormat="0" w:count="267">
-    <w:lsdException w:name="Normal" w:semiHidden="0" w:uiPriority="0" w:unhideWhenUsed="0" w:qFormat="1"/>
-    <w:lsdException w:name="heading 1" w:semiHidden="0" w:uiPriority="9" w:unhideWhenUsed="0" w:qFormat="1"/>
-    <w:lsdException w:name="heading 2" w:uiPriority="9" w:qFormat="1"/>
-    <w:lsdException w:name="heading 3" w:uiPriority="9" w:qFormat="1"/>
-    <w:lsdException w:name="heading 4" w:uiPriority="9" w:qFormat="1"/>
-    <w:lsdException w:name="heading 5" w:uiPriority="9" w:qFormat="1"/>
-    <w:lsdException w:name="heading 6" w:uiPriority="9" w:qFormat="1"/>
-    <w:lsdException w:name="heading 7" w:uiPriority="9" w:qFormat="1"/>
-    <w:lsdException w:name="heading 8" w:uiPriority="9" w:qFormat="1"/>
-    <w:lsdException w:name="heading 9" w:uiPriority="9" w:qFormat="1"/>
-    <w:lsdException w:name="toc 1" w:uiPriority="39"/>
-    <w:lsdException w:name="toc 2" w:uiPriority="39"/>
-    <w:lsdException w:name="toc 3" w:uiPriority="39"/>
-    <w:lsdException w:name="toc 4" w:uiPriority="39"/>
-    <w:lsdException w:name="toc 5" w:uiPriority="39"/>
-    <w:lsdException w:name="toc 6" w:uiPriority="39"/>
-    <w:lsdException w:name="toc 7" w:uiPriority="39"/>
-    <w:lsdException w:name="toc 8" w:uiPriority="39"/>
-    <w:lsdException w:name="toc 9" w:uiPriority="39"/>
-    <w:lsdException w:name="caption" w:uiPriority="35" w:qFormat="1"/>
-    <w:lsdException w:name="Title" w:semiHidden="0" w:uiPriority="10" w:unhideWhenUsed="0" w:qFormat="1"/>
-    <w:lsdException w:name="Default Paragraph Font" w:uiPriority="1"/>
-    <w:lsdException w:name="Subtitle" w:semiHidden="0" w:uiPriority="11" w:unhideWhenUsed="0" w:qFormat="1"/>
-    <w:lsdException w:name="Strong" w:semiHidden="0" w:uiPriority="22" w:unhideWhenUsed="0" w:qFormat="1"/>
-    <w:lsdException w:name="Emphasis" w:semiHidden="0" w:uiPriority="20" w:unhideWhenUsed="0" w:qFormat="1"/>
-    <w:lsdException w:name="Table Grid" w:semiHidden="0" w:uiPriority="59" w:unhideWhenUsed="0"/>
-    <w:lsdException w:name="Placeholder Text" w:unhideWhenUsed="0"/>
-    <w:lsdException w:name="No Spacing" w:semiHidden="0" w:uiPriority="1" w:unhideWhenUsed="0" w:qFormat="1"/>
-    <w:lsdException w:name="Light Shading" w:semiHidden="0" w:uiPriority="60" w:unhideWhenUsed="0"/>
-    <w:lsdException w:name="Light List" w:semiHidden="0" w:uiPriority="61" w:unhideWhenUsed="0"/>
-    <w:lsdException w:name="Light Grid" w:semiHidden="0" w:uiPriority="62" w:unhideWhenUsed="0"/>
-    <w:lsdException w:name="Medium Shading 1" w:semiHidden="0" w:uiPriority="63" w:unhideWhenUsed="0"/>
-    <w:lsdException w:name="Medium Shading 2" w:semiHidden="0" w:uiPriority="64" w:unhideWhenUsed="0"/>
-    <w:lsdException w:name="Medium List 1" w:semiHidden="0" w:uiPriority="65" w:unhideWhenUsed="0"/>
-    <w:lsdException w:name="Medium List 2" w:semiHidden="0" w:uiPriority="66" w:unhideWhenUsed="0"/>
-    <w:lsdException w:name="Medium Grid 1" w:semiHidden="0" w:uiPriority="67" w:unhideWhenUsed="0"/>
-    <w:lsdException w:name="Medium Grid 2" w:semiHidden="0" w:uiPriority="68" w:unhideWhenUsed="0"/>
-    <w:lsdException w:name="Medium Grid 3" w:semiHidden="0" w:uiPriority="69" w:unhideWhenUsed="0"/>
-    <w:lsdException w:name="Dark List" w:semiHidden="0" w:uiPriority="70" w:unhideWhenUsed="0"/>
-    <w:lsdException w:name="Colorful Shading" w:semiHidden="0" w:uiPriority="71" w:unhideWhenUsed="0"/>
-    <w:lsdException w:name="Colorful List" w:semiHidden="0" w:uiPriority="72" w:unhideWhenUsed="0"/>
-    <w:lsdException w:name="Colorful Grid" w:semiHidden="0" w:uiPriority="73" w:unhideWhenUsed="0"/>
-    <w:lsdException w:name="Light Shading Accent 1" w:semiHidden="0" w:uiPriority="60" w:unhideWhenUsed="0"/>
-    <w:lsdException w:name="Light List Accent 1" w:semiHidden="0" w:uiPriority="61" w:unhideWhenUsed="0"/>
-    <w:lsdException w:name="Light Grid Accent 1" w:semiHidden="0" w:uiPriority="62" w:unhideWhenUsed="0"/>
-    <w:lsdException w:name="Medium Shading 1 Accent 1" w:semiHidden="0" w:uiPriority="63" w:unhideWhenUsed="0"/>
-    <w:lsdException w:name="Medium Shading 2 Accent 1" w:semiHidden="0" w:uiPriority="64" w:unhideWhenUsed="0"/>
-    <w:lsdException w:name="Medium List 1 Accent 1" w:semiHidden="0" w:uiPriority="65" w:unhideWhenUsed="0"/>
-    <w:lsdException w:name="Revision" w:unhideWhenUsed="0"/>
-    <w:lsdException w:name="List Paragraph" w:semiHidden="0" w:uiPriority="34" w:unhideWhenUsed="0" w:qFormat="1"/>
-    <w:lsdException w:name="Quote" w:semiHidden="0" w:uiPriority="29" w:unhideWhenUsed="0" w:qFormat="1"/>
-    <w:lsdException w:name="Intense Quote" w:semiHidden="0" w:uiPriority="30" w:unhideWhenUsed="0" w:qFormat="1"/>
-    <w:lsdException w:name="Medium List 2 Accent 1" w:semiHidden="0" w:uiPriority="66" w:unhideWhenUsed="0"/>
-    <w:lsdException w:name="Medium Grid 1 Accent 1" w:semiHidden="0" w:uiPriority="67" w:unhideWhenUsed="0"/>
-    <w:lsdException w:name="Medium Grid 2 Accent 1" w:semiHidden="0" w:uiPriority="68" w:unhideWhenUsed="0"/>
-    <w:lsdException w:name="Medium Grid 3 Accent 1" w:semiHidden="0" w:uiPriority="69" w:unhideWhenUsed="0"/>
-    <w:lsdException w:name="Dark List Accent 1" w:semiHidden="0" w:uiPriority="70" w:unhideWhenUsed="0"/>
-    <w:lsdException w:name="Colorful Shading Accent 1" w:semiHidden="0" w:uiPriority="71" w:unhideWhenUsed="0"/>
-    <w:lsdException w:name="Colorful List Accent 1" w:semiHidden="0" w:uiPriority="72" w:unhideWhenUsed="0"/>
-    <w:lsdException w:name="Colorful Grid Accent 1" w:semiHidden="0" w:uiPriority="73" w:unhideWhenUsed="0"/>
-    <w:lsdException w:name="Light Shading Accent 2" w:semiHidden="0" w:uiPriority="60" w:unhideWhenUsed="0"/>
-    <w:lsdException w:name="Light List Accent 2" w:semiHidden="0" w:uiPriority="61" w:unhideWhenUsed="0"/>
-    <w:lsdException w:name="Light Grid Accent 2" w:semiHidden="0" w:uiPriority="62" w:unhideWhenUsed="0"/>
-    <w:lsdException w:name="Medium Shading 1 Accent 2" w:semiHidden="0" w:uiPriority="63" w:unhideWhenUsed="0"/>
-    <w:lsdException w:name="Medium Shading 2 Accent 2" w:semiHidden="0" w:uiPriority="64" w:unhideWhenUsed="0"/>
-    <w:lsdException w:name="Medium List 1 Accent 2" w:semiHidden="0" w:uiPriority="65" w:unhideWhenUsed="0"/>
-    <w:lsdException w:name="Medium List 2 Accent 2" w:semiHidden="0" w:uiPriority="66" w:unhideWhenUsed="0"/>
-    <w:lsdException w:name="Medium Grid 1 Accent 2" w:semiHidden="0" w:uiPriority="67" w:unhideWhenUsed="0"/>
-    <w:lsdException w:name="Medium Grid 2 Accent 2" w:semiHidden="0" w:uiPriority="68" w:unhideWhenUsed="0"/>
-    <w:lsdException w:name="Medium Grid 3 Accent 2" w:semiHidden="0" w:uiPriority="69" w:unhideWhenUsed="0"/>
-    <w:lsdException w:name="Dark List Accent 2" w:semiHidden="0" w:uiPriority="70" w:unhideWhenUsed="0"/>
-    <w:lsdException w:name="Colorful Shading Accent 2" w:semiHidden="0" w:uiPriority="71" w:unhideWhenUsed="0"/>
-    <w:lsdException w:name="Colorful List Accent 2" w:semiHidden="0" w:uiPriority="72" w:unhideWhenUsed="0"/>
-    <w:lsdException w:name="Colorful Grid Accent 2" w:semiHidden="0" w:uiPriority="73" w:unhideWhenUsed="0"/>
-    <w:lsdException w:name="Light Shading Accent 3" w:semiHidden="0" w:uiPriority="60" w:unhideWhenUsed="0"/>
-    <w:lsdException w:name="Light List Accent 3" w:semiHidden="0" w:uiPriority="61" w:unhideWhenUsed="0"/>
-    <w:lsdException w:name="Light Grid Accent 3" w:semiHidden="0" w:uiPriority="62" w:unhideWhenUsed="0"/>
-    <w:lsdException w:name="Medium Shading 1 Accent 3" w:semiHidden="0" w:uiPriority="63" w:unhideWhenUsed="0"/>
-    <w:lsdException w:name="Medium Shading 2 Accent 3" w:semiHidden="0" w:uiPriority="64" w:unhideWhenUsed="0"/>
-    <w:lsdException w:name="Medium List 1 Accent 3" w:semiHidden="0" w:uiPriority="65" w:unhideWhenUsed="0"/>
-    <w:lsdException w:name="Medium List 2 Accent 3" w:semiHidden="0" w:uiPriority="66" w:unhideWhenUsed="0"/>
-    <w:lsdException w:name="Medium Grid 1 Accent 3" w:semiHidden="0" w:uiPriority="67" w:unhideWhenUsed="0"/>
-    <w:lsdException w:name="Medium Grid 2 Accent 3" w:semiHidden="0" w:uiPriority="68" w:unhideWhenUsed="0"/>
-    <w:lsdException w:name="Medium Grid 3 Accent 3" w:semiHidden="0" w:uiPriority="69" w:unhideWhenUsed="0"/>
-    <w:lsdException w:name="Dark List Accent 3" w:semiHidden="0" w:uiPriority="70" w:unhideWhenUsed="0"/>
-    <w:lsdException w:name="Colorful Shading Accent 3" w:semiHidden="0" w:uiPriority="71" w:unhideWhenUsed="0"/>
-    <w:lsdException w:name="Colorful List Accent 3" w:semiHidden="0" w:uiPriority="72" w:unhideWhenUsed="0"/>
-    <w:lsdException w:name="Colorful Grid Accent 3" w:semiHidden="0" w:uiPriority="73" w:unhideWhenUsed="0"/>
-    <w:lsdException w:name="Light Shading Accent 4" w:semiHidden="0" w:uiPriority="60" w:unhideWhenUsed="0"/>
-    <w:lsdException w:name="Light List Accent 4" w:semiHidden="0" w:uiPriority="61" w:unhideWhenUsed="0"/>
-    <w:lsdException w:name="Light Grid Accent 4" w:semiHidden="0" w:uiPriority="62" w:unhideWhenUsed="0"/>
-    <w:lsdException w:name="Medium Shading 1 Accent 4" w:semiHidden="0" w:uiPriority="63" w:unhideWhenUsed="0"/>
-    <w:lsdException w:name="Medium Shading 2 Accent 4" w:semiHidden="0" w:uiPriority="64" w:unhideWhenUsed="0"/>
-    <w:lsdException w:name="Medium List 1 Accent 4" w:semiHidden="0" w:uiPriority="65" w:unhideWhenUsed="0"/>
-    <w:lsdException w:name="Medium List 2 Accent 4" w:semiHidden="0" w:uiPriority="66" w:unhideWhenUsed="0"/>
-    <w:lsdException w:name="Medium Grid 1 Accent 4" w:semiHidden="0" w:uiPriority="67" w:unhideWhenUsed="0"/>
-    <w:lsdException w:name="Medium Grid 2 Accent 4" w:semiHidden="0" w:uiPriority="68" w:unhideWhenUsed="0"/>
-    <w:lsdException w:name="Medium Grid 3 Accent 4" w:semiHidden="0" w:uiPriority="69" w:unhideWhenUsed="0"/>
-    <w:lsdException w:name="Dark List Accent 4" w:semiHidden="0" w:uiPriority="70" w:unhideWhenUsed="0"/>
-    <w:lsdException w:name="Colorful Shading Accent 4" w:semiHidden="0" w:uiPriority="71" w:unhideWhenUsed="0"/>
-    <w:lsdException w:name="Colorful List Accent 4" w:semiHidden="0" w:uiPriority="72" w:unhideWhenUsed="0"/>
-    <w:lsdException w:name="Colorful Grid Accent 4" w:semiHidden="0" w:uiPriority="73" w:unhideWhenUsed="0"/>
-    <w:lsdException w:name="Light Shading Accent 5" w:semiHidden="0" w:uiPriority="60" w:unhideWhenUsed="0"/>
-    <w:lsdException w:name="Light List Accent 5" w:semiHidden="0" w:uiPriority="61" w:unhideWhenUsed="0"/>
-    <w:lsdException w:name="Light Grid Accent 5" w:semiHidden="0" w:uiPriority="62" w:unhideWhenUsed="0"/>
-    <w:lsdException w:name="Medium Shading 1 Accent 5" w:semiHidden="0" w:uiPriority="63" w:unhideWhenUsed="0"/>
-    <w:lsdException w:name="Medium Shading 2 Accent 5" w:semiHidden="0" w:uiPriority="64" w:unhideWhenUsed="0"/>
-    <w:lsdException w:name="Medium List 1 Accent 5" w:semiHidden="0" w:uiPriority="65" w:unhideWhenUsed="0"/>
-    <w:lsdException w:name="Medium List 2 Accent 5" w:semiHidden="0" w:uiPriority="66" w:unhideWhenUsed="0"/>
-    <w:lsdException w:name="Medium Grid 1 Accent 5" w:semiHidden="0" w:uiPriority="67" w:unhideWhenUsed="0"/>
-    <w:lsdException w:name="Medium Grid 2 Accent 5" w:semiHidden="0" w:uiPriority="68" w:unhideWhenUsed="0"/>
-    <w:lsdException w:name="Medium Grid 3 Accent 5" w:semiHidden="0" w:uiPriority="69" w:unhideWhenUsed="0"/>
-    <w:lsdException w:name="Dark List Accent 5" w:semiHidden="0" w:uiPriority="70" w:unhideWhenUsed="0"/>
-    <w:lsdException w:name="Colorful Shading Accent 5" w:semiHidden="0" w:uiPriority="71" w:unhideWhenUsed="0"/>
-    <w:lsdException w:name="Colorful List Accent 5" w:semiHidden="0" w:uiPriority="72" w:unhideWhenUsed="0"/>
-    <w:lsdException w:name="Colorful Grid Accent 5" w:semiHidden="0" w:uiPriority="73" w:unhideWhenUsed="0"/>
-    <w:lsdException w:name="Light Shading Accent 6" w:semiHidden="0" w:uiPriority="60" w:unhideWhenUsed="0"/>
-    <w:lsdException w:name="Light List Accent 6" w:semiHidden="0" w:uiPriority="61" w:unhideWhenUsed="0"/>
-    <w:lsdException w:name="Light Grid Accent 6" w:semiHidden="0" w:uiPriority="62" w:unhideWhenUsed="0"/>
-    <w:lsdException w:name="Medium Shading 1 Accent 6" w:semiHidden="0" w:uiPriority="63" w:unhideWhenUsed="0"/>
-    <w:lsdException w:name="Medium Shading 2 Accent 6" w:semiHidden="0" w:uiPriority="64" w:unhideWhenUsed="0"/>
-    <w:lsdException w:name="Medium List 1 Accent 6" w:semiHidden="0" w:uiPriority="65" w:unhideWhenUsed="0"/>
-    <w:lsdException w:name="Medium List 2 Accent 6" w:semiHidden="0" w:uiPriority="66" w:unhideWhenUsed="0"/>
-    <w:lsdException w:name="Medium Grid 1 Accent 6" w:semiHidden="0" w:uiPriority="67" w:unhideWhenUsed="0"/>
-    <w:lsdException w:name="Medium Grid 2 Accent 6" w:semiHidden="0" w:uiPriority="68" w:unhideWhenUsed="0"/>
-    <w:lsdException w:name="Medium Grid 3 Accent 6" w:semiHidden="0" w:uiPriority="69" w:unhideWhenUsed="0"/>
-    <w:lsdException w:name="Dark List Accent 6" w:semiHidden="0" w:uiPriority="70" w:unhideWhenUsed="0"/>
-    <w:lsdException w:name="Colorful Shading Accent 6" w:semiHidden="0" w:uiPriority="71" w:unhideWhenUsed="0"/>
-    <w:lsdException w:name="Colorful List Accent 6" w:semiHidden="0" w:uiPriority="72" w:unhideWhenUsed="0"/>
-    <w:lsdException w:name="Colorful Grid Accent 6" w:semiHidden="0" w:uiPriority="73" w:unhideWhenUsed="0"/>
-    <w:lsdException w:name="Subtle Emphasis" w:semiHidden="0" w:uiPriority="19" w:unhideWhenUsed="0" w:qFormat="1"/>
-    <w:lsdException w:name="Intense Emphasis" w:semiHidden="0" w:uiPriority="21" w:unhideWhenUsed="0" w:qFormat="1"/>
-    <w:lsdException w:name="Subtle Reference" w:semiHidden="0" w:uiPriority="31" w:unhideWhenUsed="0" w:qFormat="1"/>
-    <w:lsdException w:name="Intense Reference" w:semiHidden="0" w:uiPriority="32" w:unhideWhenUsed="0" w:qFormat="1"/>
-    <w:lsdException w:name="Book Title" w:semiHidden="0" w:uiPriority="33" w:unhideWhenUsed="0" w:qFormat="1"/>
-    <w:lsdException w:name="Bibliography" w:uiPriority="37"/>
-    <w:lsdException w:name="TOC Heading" w:uiPriority="39" w:qFormat="1"/>
-  </w:latentStyles>
-  <w:style w:type="paragraph" w:default="1" w:styleId="Normal">
-    <w:name w:val="Normal"/>
-    <w:qFormat/>
-  </w:style>
-  <w:style w:type="character" w:default="1" w:styleId="DefaultParagraphFont">
-    <w:name w:val="Default Paragraph Font"/>
-    <w:uiPriority w:val="1"/>
-    <w:semiHidden/>
-    <w:unhideWhenUsed/>
-  </w:style>
-  <w:style w:type="table" w:default="1" w:styleId="TableNormal">
-    <w:name w:val="Normal Table"/>
-    <w:uiPriority w:val="99"/>
-    <w:semiHidden/>
-    <w:unhideWhenUsed/>
-    <w:tblPr>
-      <w:tblInd w:w="0" w:type="dxa"/>
-      <w:tblCellMar>
-        <w:top w:w="0" w:type="dxa"/>
-        <w:left w:w="108" w:type="dxa"/>
-        <w:bottom w:w="0" w:type="dxa"/>
-        <w:right w:w="108" w:type="dxa"/>
-      </w:tblCellMar>
-    </w:tblPr>
-  </w:style>
-  <w:style w:type="numbering" w:default="1" w:styleId="NoList">
-    <w:name w:val="No List"/>
-    <w:uiPriority w:val="99"/>
-    <w:semiHidden/>
-    <w:unhideWhenUsed/>
-  </w:style>
-  <w:style w:type="character" w:styleId="PlaceholderText">
-    <w:name w:val="Placeholder Text"/>
-    <w:basedOn w:val="DefaultParagraphFont"/>
-    <w:uiPriority w:val="99"/>
-    <w:semiHidden/>
-    <w:rsid w:val="00E8375D"/>
-    <w:rPr>
-      <w:color w:val="808080"/>
-    </w:rPr>
-  </w:style>
-</w:styles>
-</file>
-
-<file path=word/glossary/webSettings.xml><?xml version="1.0" encoding="utf-8"?>
-<w:webSettings xmlns:mc="http://schemas.openxmlformats.org/markup-compatibility/2006" xmlns:r="http://schemas.openxmlformats.org/officeDocument/2006/relationships" xmlns:w="http://schemas.openxmlformats.org/wordprocessingml/2006/main" xmlns:w14="http://schemas.microsoft.com/office/word/2010/wordml" mc:Ignorable="w14">
-  <w:optimizeForBrowser/>
-  <w:allowPNG/>
-</w:webSettings>
-</file>
-
 <file path=word/theme/theme1.xml><?xml version="1.0" encoding="utf-8"?>
 <a:theme xmlns:a="http://schemas.openxmlformats.org/drawingml/2006/main" name="Office Theme">
   <a:themeElements>
@@ -6202,7 +5628,7 @@
 </file>
 
 <file path=customXml/itemProps1.xml><?xml version="1.0" encoding="utf-8"?>
-<ds:datastoreItem xmlns:ds="http://schemas.openxmlformats.org/officeDocument/2006/customXml" ds:itemID="{7757CC77-5389-4A1A-93B2-DEA9A90CE604}">
+<ds:datastoreItem xmlns:ds="http://schemas.openxmlformats.org/officeDocument/2006/customXml" ds:itemID="{51B0D1AB-A958-4A54-A3E7-F5B3EF092A66}">
   <ds:schemaRefs>
     <ds:schemaRef ds:uri="http://schemas.openxmlformats.org/officeDocument/2006/bibliography"/>
   </ds:schemaRefs>

</xml_diff>